<commit_message>
1. Updated refereces in background study. 2. Added Installation in section 5 of vision doc
</commit_message>
<xml_diff>
--- a/BackgroundStudy/BACKGROUND STUDY SMART HOME.docx
+++ b/BackgroundStudy/BACKGROUND STUDY SMART HOME.docx
@@ -474,7 +474,25 @@
           <w:szCs w:val="24"/>
           <w:lang w:eastAsia="en-IN"/>
         </w:rPr>
-        <w:t xml:space="preserve"> Since it used powerline to send signals it was more susceptible to interference.</w:t>
+        <w:t xml:space="preserve"> Since it used powerline to send signals it was more susceptible to interference</w:t>
+      </w:r>
+      <w:r>
+        <w:rPr>
+          <w:rFonts w:ascii="Times New Roman" w:eastAsia="Times New Roman" w:hAnsi="Times New Roman" w:cs="Times New Roman"/>
+          <w:sz w:val="24"/>
+          <w:szCs w:val="24"/>
+          <w:lang w:eastAsia="en-IN"/>
+        </w:rPr>
+        <w:t xml:space="preserve"> [3]</w:t>
+      </w:r>
+      <w:r>
+        <w:rPr>
+          <w:rFonts w:ascii="Times New Roman" w:eastAsia="Times New Roman" w:hAnsi="Times New Roman" w:cs="Times New Roman"/>
+          <w:sz w:val="24"/>
+          <w:szCs w:val="24"/>
+          <w:lang w:eastAsia="en-IN"/>
+        </w:rPr>
+        <w:t>.</w:t>
       </w:r>
     </w:p>
     <w:p>
@@ -552,7 +570,72 @@
           <w:szCs w:val="24"/>
           <w:lang w:eastAsia="en-IN"/>
         </w:rPr>
-        <w:t>, Zigbee etc more sophisticated smart devices aka IoTs emerged.  These IoTs can be integrated and controlled using a gateway/controller to provide various smart home solutions.</w:t>
+        <w:t xml:space="preserve"> [4]</w:t>
+      </w:r>
+      <w:r>
+        <w:rPr>
+          <w:rFonts w:ascii="Times New Roman" w:eastAsia="Times New Roman" w:hAnsi="Times New Roman" w:cs="Times New Roman"/>
+          <w:sz w:val="24"/>
+          <w:szCs w:val="24"/>
+          <w:lang w:eastAsia="en-IN"/>
+        </w:rPr>
+        <w:t xml:space="preserve">, </w:t>
+      </w:r>
+      <w:proofErr w:type="gramStart"/>
+      <w:r>
+        <w:rPr>
+          <w:rFonts w:ascii="Times New Roman" w:eastAsia="Times New Roman" w:hAnsi="Times New Roman" w:cs="Times New Roman"/>
+          <w:sz w:val="24"/>
+          <w:szCs w:val="24"/>
+          <w:lang w:eastAsia="en-IN"/>
+        </w:rPr>
+        <w:t>Zigbee</w:t>
+      </w:r>
+      <w:r>
+        <w:rPr>
+          <w:rFonts w:ascii="Times New Roman" w:eastAsia="Times New Roman" w:hAnsi="Times New Roman" w:cs="Times New Roman"/>
+          <w:sz w:val="24"/>
+          <w:szCs w:val="24"/>
+          <w:lang w:eastAsia="en-IN"/>
+        </w:rPr>
+        <w:t>[</w:t>
+      </w:r>
+      <w:proofErr w:type="gramEnd"/>
+      <w:r>
+        <w:rPr>
+          <w:rFonts w:ascii="Times New Roman" w:eastAsia="Times New Roman" w:hAnsi="Times New Roman" w:cs="Times New Roman"/>
+          <w:sz w:val="24"/>
+          <w:szCs w:val="24"/>
+          <w:lang w:eastAsia="en-IN"/>
+        </w:rPr>
+        <w:t>5]</w:t>
+      </w:r>
+      <w:r>
+        <w:rPr>
+          <w:rFonts w:ascii="Times New Roman" w:eastAsia="Times New Roman" w:hAnsi="Times New Roman" w:cs="Times New Roman"/>
+          <w:sz w:val="24"/>
+          <w:szCs w:val="24"/>
+          <w:lang w:eastAsia="en-IN"/>
+        </w:rPr>
+        <w:t xml:space="preserve"> etc more sophisticated smart devices aka IoTs emerged.  These IoTs can be integrated and controlled using a gateway/controller to provide various smart home solutions</w:t>
+      </w:r>
+      <w:r>
+        <w:rPr>
+          <w:rFonts w:ascii="Times New Roman" w:eastAsia="Times New Roman" w:hAnsi="Times New Roman" w:cs="Times New Roman"/>
+          <w:sz w:val="24"/>
+          <w:szCs w:val="24"/>
+          <w:lang w:eastAsia="en-IN"/>
+        </w:rPr>
+        <w:t xml:space="preserve"> [2]</w:t>
+      </w:r>
+      <w:r>
+        <w:rPr>
+          <w:rFonts w:ascii="Times New Roman" w:eastAsia="Times New Roman" w:hAnsi="Times New Roman" w:cs="Times New Roman"/>
+          <w:sz w:val="24"/>
+          <w:szCs w:val="24"/>
+          <w:lang w:eastAsia="en-IN"/>
+        </w:rPr>
+        <w:t>.</w:t>
       </w:r>
       <w:r>
         <w:rPr>
@@ -914,172 +997,163 @@
     </w:p>
     <w:p>
       <w:pPr>
+        <w:pStyle w:val="ListParagraph"/>
+        <w:numPr>
+          <w:ilvl w:val="0"/>
+          <w:numId w:val="24"/>
+        </w:numPr>
+        <w:spacing w:after="0" w:line="360" w:lineRule="auto"/>
+        <w:ind w:left="714" w:hanging="357"/>
         <w:jc w:val="both"/>
         <w:rPr>
           <w:rFonts w:ascii="Times New Roman" w:eastAsia="Times New Roman" w:hAnsi="Times New Roman" w:cs="Times New Roman"/>
-          <w:b/>
-          <w:sz w:val="24"/>
-          <w:szCs w:val="24"/>
-          <w:lang w:eastAsia="en-IN"/>
-        </w:rPr>
-      </w:pPr>
-      <w:r>
-        <w:rPr>
-          <w:rFonts w:ascii="Times New Roman" w:eastAsia="Times New Roman" w:hAnsi="Times New Roman" w:cs="Times New Roman"/>
-          <w:b/>
+          <w:bCs/>
+          <w:sz w:val="24"/>
+          <w:szCs w:val="24"/>
+          <w:lang w:eastAsia="en-IN"/>
+        </w:rPr>
+      </w:pPr>
+      <w:r>
+        <w:rPr>
+          <w:rFonts w:ascii="Times New Roman" w:eastAsia="Times New Roman" w:hAnsi="Times New Roman" w:cs="Times New Roman"/>
+          <w:bCs/>
           <w:sz w:val="24"/>
           <w:szCs w:val="24"/>
           <w:lang w:eastAsia="en-IN"/>
         </w:rPr>
         <w:t>Accessibility</w:t>
-      </w:r>
-      <w:r>
-        <w:rPr>
-          <w:rFonts w:ascii="Times New Roman" w:eastAsia="Times New Roman" w:hAnsi="Times New Roman" w:cs="Times New Roman"/>
-          <w:b/>
-          <w:sz w:val="24"/>
-          <w:szCs w:val="24"/>
-          <w:lang w:eastAsia="en-IN"/>
-        </w:rPr>
-        <w:t>: with references</w:t>
       </w:r>
     </w:p>
     <w:p>
       <w:pPr>
+        <w:pStyle w:val="ListParagraph"/>
+        <w:numPr>
+          <w:ilvl w:val="0"/>
+          <w:numId w:val="24"/>
+        </w:numPr>
+        <w:spacing w:after="0" w:line="360" w:lineRule="auto"/>
+        <w:ind w:left="714" w:hanging="357"/>
         <w:jc w:val="both"/>
         <w:rPr>
           <w:rFonts w:ascii="Times New Roman" w:eastAsia="Times New Roman" w:hAnsi="Times New Roman" w:cs="Times New Roman"/>
-          <w:b/>
-          <w:sz w:val="24"/>
-          <w:szCs w:val="24"/>
-          <w:lang w:eastAsia="en-IN"/>
-        </w:rPr>
-      </w:pPr>
-      <w:r>
-        <w:rPr>
-          <w:rFonts w:ascii="Times New Roman" w:eastAsia="Times New Roman" w:hAnsi="Times New Roman" w:cs="Times New Roman"/>
-          <w:b/>
+          <w:bCs/>
+          <w:sz w:val="24"/>
+          <w:szCs w:val="24"/>
+          <w:lang w:eastAsia="en-IN"/>
+        </w:rPr>
+      </w:pPr>
+      <w:r>
+        <w:rPr>
+          <w:rFonts w:ascii="Times New Roman" w:eastAsia="Times New Roman" w:hAnsi="Times New Roman" w:cs="Times New Roman"/>
+          <w:bCs/>
           <w:sz w:val="24"/>
           <w:szCs w:val="24"/>
           <w:lang w:eastAsia="en-IN"/>
         </w:rPr>
         <w:t>Environmental considerations</w:t>
-      </w:r>
-      <w:r>
-        <w:rPr>
-          <w:rFonts w:ascii="Times New Roman" w:eastAsia="Times New Roman" w:hAnsi="Times New Roman" w:cs="Times New Roman"/>
-          <w:b/>
-          <w:sz w:val="24"/>
-          <w:szCs w:val="24"/>
-          <w:lang w:eastAsia="en-IN"/>
-        </w:rPr>
-        <w:t>: with references</w:t>
       </w:r>
     </w:p>
     <w:p>
       <w:pPr>
+        <w:pStyle w:val="ListParagraph"/>
+        <w:numPr>
+          <w:ilvl w:val="0"/>
+          <w:numId w:val="24"/>
+        </w:numPr>
+        <w:spacing w:after="0" w:line="360" w:lineRule="auto"/>
+        <w:ind w:left="714" w:hanging="357"/>
         <w:jc w:val="both"/>
         <w:rPr>
           <w:rFonts w:ascii="Times New Roman" w:eastAsia="Times New Roman" w:hAnsi="Times New Roman" w:cs="Times New Roman"/>
-          <w:b/>
-          <w:sz w:val="24"/>
-          <w:szCs w:val="24"/>
-          <w:lang w:eastAsia="en-IN"/>
-        </w:rPr>
-      </w:pPr>
-      <w:r>
-        <w:rPr>
-          <w:rFonts w:ascii="Times New Roman" w:eastAsia="Times New Roman" w:hAnsi="Times New Roman" w:cs="Times New Roman"/>
-          <w:b/>
+          <w:bCs/>
+          <w:sz w:val="24"/>
+          <w:szCs w:val="24"/>
+          <w:lang w:eastAsia="en-IN"/>
+        </w:rPr>
+      </w:pPr>
+      <w:r>
+        <w:rPr>
+          <w:rFonts w:ascii="Times New Roman" w:eastAsia="Times New Roman" w:hAnsi="Times New Roman" w:cs="Times New Roman"/>
+          <w:bCs/>
           <w:sz w:val="24"/>
           <w:szCs w:val="24"/>
           <w:lang w:eastAsia="en-IN"/>
         </w:rPr>
         <w:t>Energy Efficiency</w:t>
-      </w:r>
-      <w:r>
-        <w:rPr>
-          <w:rFonts w:ascii="Times New Roman" w:eastAsia="Times New Roman" w:hAnsi="Times New Roman" w:cs="Times New Roman"/>
-          <w:b/>
-          <w:sz w:val="24"/>
-          <w:szCs w:val="24"/>
-          <w:lang w:eastAsia="en-IN"/>
-        </w:rPr>
-        <w:t>: with references</w:t>
       </w:r>
     </w:p>
     <w:p>
       <w:pPr>
+        <w:pStyle w:val="ListParagraph"/>
+        <w:numPr>
+          <w:ilvl w:val="0"/>
+          <w:numId w:val="24"/>
+        </w:numPr>
+        <w:spacing w:after="0" w:line="360" w:lineRule="auto"/>
+        <w:ind w:left="714" w:hanging="357"/>
         <w:jc w:val="both"/>
         <w:rPr>
           <w:rFonts w:ascii="Times New Roman" w:eastAsia="Times New Roman" w:hAnsi="Times New Roman" w:cs="Times New Roman"/>
-          <w:b/>
-          <w:sz w:val="24"/>
-          <w:szCs w:val="24"/>
-          <w:lang w:eastAsia="en-IN"/>
-        </w:rPr>
-      </w:pPr>
-      <w:r>
-        <w:rPr>
-          <w:rFonts w:ascii="Times New Roman" w:eastAsia="Times New Roman" w:hAnsi="Times New Roman" w:cs="Times New Roman"/>
-          <w:b/>
-          <w:sz w:val="24"/>
-          <w:szCs w:val="24"/>
-          <w:lang w:eastAsia="en-IN"/>
-        </w:rPr>
-        <w:t>Security</w:t>
-      </w:r>
-      <w:r>
-        <w:rPr>
-          <w:rFonts w:ascii="Times New Roman" w:eastAsia="Times New Roman" w:hAnsi="Times New Roman" w:cs="Times New Roman"/>
-          <w:b/>
-          <w:sz w:val="24"/>
-          <w:szCs w:val="24"/>
-          <w:lang w:eastAsia="en-IN"/>
-        </w:rPr>
-        <w:t>: with references</w:t>
+          <w:bCs/>
+          <w:sz w:val="24"/>
+          <w:szCs w:val="24"/>
+          <w:lang w:eastAsia="en-IN"/>
+        </w:rPr>
+      </w:pPr>
+      <w:r>
+        <w:rPr>
+          <w:rFonts w:ascii="Times New Roman" w:eastAsia="Times New Roman" w:hAnsi="Times New Roman" w:cs="Times New Roman"/>
+          <w:bCs/>
+          <w:sz w:val="24"/>
+          <w:szCs w:val="24"/>
+          <w:lang w:eastAsia="en-IN"/>
+        </w:rPr>
+        <w:t>Security: with references</w:t>
       </w:r>
     </w:p>
     <w:p>
       <w:pPr>
+        <w:pStyle w:val="ListParagraph"/>
+        <w:numPr>
+          <w:ilvl w:val="0"/>
+          <w:numId w:val="24"/>
+        </w:numPr>
+        <w:spacing w:after="0" w:line="360" w:lineRule="auto"/>
+        <w:ind w:left="714" w:hanging="357"/>
         <w:jc w:val="both"/>
         <w:rPr>
           <w:rFonts w:ascii="Times New Roman" w:eastAsia="Times New Roman" w:hAnsi="Times New Roman" w:cs="Times New Roman"/>
-          <w:sz w:val="24"/>
-          <w:szCs w:val="24"/>
-          <w:lang w:eastAsia="en-IN"/>
-        </w:rPr>
-      </w:pPr>
-      <w:r>
-        <w:rPr>
-          <w:rFonts w:ascii="Times New Roman" w:eastAsia="Times New Roman" w:hAnsi="Times New Roman" w:cs="Times New Roman"/>
-          <w:b/>
-          <w:sz w:val="24"/>
-          <w:szCs w:val="24"/>
-          <w:lang w:eastAsia="en-IN"/>
-        </w:rPr>
-        <w:t>Media/</w:t>
-      </w:r>
-      <w:r>
-        <w:rPr>
-          <w:rFonts w:ascii="Times New Roman" w:eastAsia="Times New Roman" w:hAnsi="Times New Roman" w:cs="Times New Roman"/>
-          <w:b/>
-          <w:sz w:val="24"/>
-          <w:szCs w:val="24"/>
-          <w:lang w:eastAsia="en-IN"/>
-        </w:rPr>
-        <w:t>E</w:t>
-      </w:r>
-      <w:r>
-        <w:rPr>
-          <w:rFonts w:ascii="Times New Roman" w:eastAsia="Times New Roman" w:hAnsi="Times New Roman" w:cs="Times New Roman"/>
-          <w:b/>
-          <w:sz w:val="24"/>
-          <w:szCs w:val="24"/>
-          <w:lang w:eastAsia="en-IN"/>
-        </w:rPr>
-        <w:t>ntertainment: with references</w:t>
-      </w:r>
+          <w:bCs/>
+          <w:sz w:val="24"/>
+          <w:szCs w:val="24"/>
+          <w:lang w:eastAsia="en-IN"/>
+        </w:rPr>
+      </w:pPr>
+      <w:r>
+        <w:rPr>
+          <w:rFonts w:ascii="Times New Roman" w:eastAsia="Times New Roman" w:hAnsi="Times New Roman" w:cs="Times New Roman"/>
+          <w:bCs/>
+          <w:sz w:val="24"/>
+          <w:szCs w:val="24"/>
+          <w:lang w:eastAsia="en-IN"/>
+        </w:rPr>
+        <w:t>Media/Entertainment</w:t>
+      </w:r>
+    </w:p>
+    <w:p>
+      <w:pPr>
+        <w:pStyle w:val="ListParagraph"/>
+        <w:spacing w:after="0" w:line="360" w:lineRule="auto"/>
+        <w:ind w:left="714"/>
+        <w:jc w:val="both"/>
+        <w:rPr>
+          <w:rFonts w:ascii="Times New Roman" w:eastAsia="Times New Roman" w:hAnsi="Times New Roman" w:cs="Times New Roman"/>
+          <w:bCs/>
+          <w:sz w:val="24"/>
+          <w:szCs w:val="24"/>
+          <w:lang w:eastAsia="en-IN"/>
+        </w:rPr>
+      </w:pPr>
     </w:p>
     <w:p>
       <w:pPr>
@@ -1165,16 +1239,7 @@
           <w:szCs w:val="24"/>
           <w:lang w:eastAsia="en-IN"/>
         </w:rPr>
-        <w:t xml:space="preserve">2. </w:t>
-      </w:r>
-      <w:r>
-        <w:rPr>
-          <w:rFonts w:ascii="Times New Roman" w:eastAsia="Times New Roman" w:hAnsi="Times New Roman" w:cs="Times New Roman"/>
-          <w:sz w:val="24"/>
-          <w:szCs w:val="24"/>
-          <w:lang w:eastAsia="en-IN"/>
-        </w:rPr>
-        <w:t xml:space="preserve">Mi </w:t>
+        <w:t xml:space="preserve">2. Mi </w:t>
       </w:r>
       <w:proofErr w:type="spellStart"/>
       <w:r>
@@ -1250,16 +1315,7 @@
           <w:szCs w:val="24"/>
           <w:lang w:eastAsia="en-IN"/>
         </w:rPr>
-        <w:t xml:space="preserve"> </w:t>
-      </w:r>
-      <w:r>
-        <w:rPr>
-          <w:rFonts w:ascii="Times New Roman" w:eastAsia="Times New Roman" w:hAnsi="Times New Roman" w:cs="Times New Roman"/>
-          <w:sz w:val="24"/>
-          <w:szCs w:val="24"/>
-          <w:lang w:eastAsia="en-IN"/>
-        </w:rPr>
-        <w:t>Developing Design Solutions for Smart Homes Through User-</w:t>
+        <w:t xml:space="preserve"> Developing Design Solutions for Smart Homes Through User-</w:t>
       </w:r>
       <w:proofErr w:type="spellStart"/>
       <w:r>
@@ -1295,33 +1351,23 @@
       <w:pPr>
         <w:spacing w:after="40"/>
         <w:jc w:val="both"/>
-        <w:rPr>
-          <w:rFonts w:ascii="Times New Roman" w:eastAsia="Times New Roman" w:hAnsi="Times New Roman" w:cs="Times New Roman"/>
-          <w:sz w:val="24"/>
-          <w:szCs w:val="24"/>
-          <w:lang w:eastAsia="en-IN"/>
-        </w:rPr>
-      </w:pPr>
-      <w:r>
-        <w:rPr>
-          <w:rFonts w:ascii="Times New Roman" w:eastAsia="Times New Roman" w:hAnsi="Times New Roman" w:cs="Times New Roman"/>
-          <w:sz w:val="24"/>
-          <w:szCs w:val="24"/>
-          <w:lang w:eastAsia="en-IN"/>
-        </w:rPr>
-        <w:t xml:space="preserve">3. </w:t>
-      </w:r>
-      <w:proofErr w:type="spellStart"/>
-      <w:r>
         <w:rPr>
           <w:rFonts w:ascii="Times New Roman" w:hAnsi="Times New Roman" w:cs="Times New Roman"/>
           <w:sz w:val="23"/>
           <w:szCs w:val="23"/>
           <w:lang w:val="en-CA"/>
         </w:rPr>
-        <w:t>Rosslin</w:t>
-      </w:r>
-      <w:proofErr w:type="spellEnd"/>
+      </w:pPr>
+      <w:r>
+        <w:rPr>
+          <w:rFonts w:ascii="Times New Roman" w:eastAsia="Times New Roman" w:hAnsi="Times New Roman" w:cs="Times New Roman"/>
+          <w:sz w:val="24"/>
+          <w:szCs w:val="24"/>
+          <w:lang w:eastAsia="en-IN"/>
+        </w:rPr>
+        <w:t xml:space="preserve">3. </w:t>
+      </w:r>
+      <w:proofErr w:type="spellStart"/>
       <w:r>
         <w:rPr>
           <w:rFonts w:ascii="Times New Roman" w:hAnsi="Times New Roman" w:cs="Times New Roman"/>
@@ -1329,6 +1375,16 @@
           <w:szCs w:val="23"/>
           <w:lang w:val="en-CA"/>
         </w:rPr>
+        <w:t>Rosslin</w:t>
+      </w:r>
+      <w:proofErr w:type="spellEnd"/>
+      <w:r>
+        <w:rPr>
+          <w:rFonts w:ascii="Times New Roman" w:hAnsi="Times New Roman" w:cs="Times New Roman"/>
+          <w:sz w:val="23"/>
+          <w:szCs w:val="23"/>
+          <w:lang w:val="en-CA"/>
+        </w:rPr>
         <w:t xml:space="preserve"> John Robles</w:t>
       </w:r>
       <w:r>
@@ -1367,7 +1423,7 @@
           <w:szCs w:val="23"/>
           <w:lang w:val="en-CA"/>
         </w:rPr>
-        <w:t xml:space="preserve"> Kim</w:t>
+        <w:t xml:space="preserve"> Kim (2010). </w:t>
       </w:r>
       <w:r>
         <w:rPr>
@@ -1376,7 +1432,7 @@
           <w:szCs w:val="23"/>
           <w:lang w:val="en-CA"/>
         </w:rPr>
-        <w:t xml:space="preserve"> (2010). </w:t>
+        <w:t>Applications, Systems and Methods in Smart Home Technology: A</w:t>
       </w:r>
       <w:r>
         <w:rPr>
@@ -1385,7 +1441,7 @@
           <w:szCs w:val="23"/>
           <w:lang w:val="en-CA"/>
         </w:rPr>
-        <w:t>Applications, Systems and Methods in Smart Home Technology: A</w:t>
+        <w:t xml:space="preserve"> </w:t>
       </w:r>
       <w:r>
         <w:rPr>
@@ -1394,17 +1450,86 @@
           <w:szCs w:val="23"/>
           <w:lang w:val="en-CA"/>
         </w:rPr>
-        <w:t xml:space="preserve"> </w:t>
-      </w:r>
-      <w:r>
+        <w:t>Review</w:t>
+      </w:r>
+    </w:p>
+    <w:p>
+      <w:pPr>
+        <w:spacing w:after="40"/>
+        <w:jc w:val="both"/>
         <w:rPr>
           <w:rFonts w:ascii="Times New Roman" w:hAnsi="Times New Roman" w:cs="Times New Roman"/>
           <w:sz w:val="23"/>
           <w:szCs w:val="23"/>
           <w:lang w:val="en-CA"/>
         </w:rPr>
-        <w:t>Review</w:t>
-      </w:r>
+      </w:pPr>
+      <w:r>
+        <w:rPr>
+          <w:rFonts w:ascii="Times New Roman" w:hAnsi="Times New Roman" w:cs="Times New Roman"/>
+          <w:sz w:val="23"/>
+          <w:szCs w:val="23"/>
+          <w:lang w:val="en-CA"/>
+        </w:rPr>
+        <w:t xml:space="preserve">4. </w:t>
+      </w:r>
+      <w:hyperlink r:id="rId6" w:history="1">
+        <w:r>
+          <w:rPr>
+            <w:rStyle w:val="Hyperlink"/>
+            <w:rFonts w:ascii="Times New Roman" w:hAnsi="Times New Roman" w:cs="Times New Roman"/>
+            <w:sz w:val="23"/>
+            <w:szCs w:val="23"/>
+            <w:lang w:val="en-CA"/>
+          </w:rPr>
+          <w:t>https://www.z-wave.com/learn</w:t>
+        </w:r>
+      </w:hyperlink>
+    </w:p>
+    <w:p>
+      <w:pPr>
+        <w:spacing w:after="40"/>
+        <w:jc w:val="both"/>
+        <w:rPr>
+          <w:rFonts w:ascii="Times New Roman" w:hAnsi="Times New Roman" w:cs="Times New Roman"/>
+          <w:sz w:val="23"/>
+          <w:szCs w:val="23"/>
+          <w:lang w:val="en-CA"/>
+        </w:rPr>
+      </w:pPr>
+      <w:r>
+        <w:rPr>
+          <w:rFonts w:ascii="Times New Roman" w:hAnsi="Times New Roman" w:cs="Times New Roman"/>
+          <w:sz w:val="23"/>
+          <w:szCs w:val="23"/>
+          <w:lang w:val="en-CA"/>
+        </w:rPr>
+        <w:t xml:space="preserve">5. </w:t>
+      </w:r>
+      <w:hyperlink r:id="rId7" w:history="1">
+        <w:r>
+          <w:rPr>
+            <w:rStyle w:val="Hyperlink"/>
+            <w:rFonts w:ascii="Times New Roman" w:hAnsi="Times New Roman" w:cs="Times New Roman"/>
+            <w:sz w:val="23"/>
+            <w:szCs w:val="23"/>
+            <w:lang w:val="en-CA"/>
+          </w:rPr>
+          <w:t>https://zigbeealliance.org/solution/zigbee/</w:t>
+        </w:r>
+      </w:hyperlink>
+    </w:p>
+    <w:p>
+      <w:pPr>
+        <w:spacing w:after="40"/>
+        <w:jc w:val="both"/>
+        <w:rPr>
+          <w:rFonts w:ascii="Times New Roman" w:eastAsia="Times New Roman" w:hAnsi="Times New Roman" w:cs="Times New Roman"/>
+          <w:sz w:val="24"/>
+          <w:szCs w:val="24"/>
+          <w:lang w:eastAsia="en-IN"/>
+        </w:rPr>
+      </w:pPr>
     </w:p>
     <w:p>
       <w:pPr>
@@ -2312,6 +2437,119 @@
     </w:lvl>
   </w:abstractNum>
   <w:abstractNum w:abstractNumId="9" w15:restartNumberingAfterBreak="0">
+    <w:nsid w:val="27A113E1"/>
+    <w:multiLevelType w:val="hybridMultilevel"/>
+    <w:tmpl w:val="8B9C5E3C"/>
+    <w:lvl w:ilvl="0" w:tplc="10090001">
+      <w:start w:val="1"/>
+      <w:numFmt w:val="bullet"/>
+      <w:lvlText w:val=""/>
+      <w:lvlJc w:val="left"/>
+      <w:pPr>
+        <w:ind w:left="720" w:hanging="360"/>
+      </w:pPr>
+      <w:rPr>
+        <w:rFonts w:ascii="Symbol" w:hAnsi="Symbol" w:hint="default"/>
+      </w:rPr>
+    </w:lvl>
+    <w:lvl w:ilvl="1" w:tplc="10090003" w:tentative="1">
+      <w:start w:val="1"/>
+      <w:numFmt w:val="bullet"/>
+      <w:lvlText w:val="o"/>
+      <w:lvlJc w:val="left"/>
+      <w:pPr>
+        <w:ind w:left="1440" w:hanging="360"/>
+      </w:pPr>
+      <w:rPr>
+        <w:rFonts w:ascii="Courier New" w:hAnsi="Courier New" w:cs="Courier New" w:hint="default"/>
+      </w:rPr>
+    </w:lvl>
+    <w:lvl w:ilvl="2" w:tplc="10090005" w:tentative="1">
+      <w:start w:val="1"/>
+      <w:numFmt w:val="bullet"/>
+      <w:lvlText w:val=""/>
+      <w:lvlJc w:val="left"/>
+      <w:pPr>
+        <w:ind w:left="2160" w:hanging="360"/>
+      </w:pPr>
+      <w:rPr>
+        <w:rFonts w:ascii="Wingdings" w:hAnsi="Wingdings" w:hint="default"/>
+      </w:rPr>
+    </w:lvl>
+    <w:lvl w:ilvl="3" w:tplc="10090001" w:tentative="1">
+      <w:start w:val="1"/>
+      <w:numFmt w:val="bullet"/>
+      <w:lvlText w:val=""/>
+      <w:lvlJc w:val="left"/>
+      <w:pPr>
+        <w:ind w:left="2880" w:hanging="360"/>
+      </w:pPr>
+      <w:rPr>
+        <w:rFonts w:ascii="Symbol" w:hAnsi="Symbol" w:hint="default"/>
+      </w:rPr>
+    </w:lvl>
+    <w:lvl w:ilvl="4" w:tplc="10090003" w:tentative="1">
+      <w:start w:val="1"/>
+      <w:numFmt w:val="bullet"/>
+      <w:lvlText w:val="o"/>
+      <w:lvlJc w:val="left"/>
+      <w:pPr>
+        <w:ind w:left="3600" w:hanging="360"/>
+      </w:pPr>
+      <w:rPr>
+        <w:rFonts w:ascii="Courier New" w:hAnsi="Courier New" w:cs="Courier New" w:hint="default"/>
+      </w:rPr>
+    </w:lvl>
+    <w:lvl w:ilvl="5" w:tplc="10090005" w:tentative="1">
+      <w:start w:val="1"/>
+      <w:numFmt w:val="bullet"/>
+      <w:lvlText w:val=""/>
+      <w:lvlJc w:val="left"/>
+      <w:pPr>
+        <w:ind w:left="4320" w:hanging="360"/>
+      </w:pPr>
+      <w:rPr>
+        <w:rFonts w:ascii="Wingdings" w:hAnsi="Wingdings" w:hint="default"/>
+      </w:rPr>
+    </w:lvl>
+    <w:lvl w:ilvl="6" w:tplc="10090001" w:tentative="1">
+      <w:start w:val="1"/>
+      <w:numFmt w:val="bullet"/>
+      <w:lvlText w:val=""/>
+      <w:lvlJc w:val="left"/>
+      <w:pPr>
+        <w:ind w:left="5040" w:hanging="360"/>
+      </w:pPr>
+      <w:rPr>
+        <w:rFonts w:ascii="Symbol" w:hAnsi="Symbol" w:hint="default"/>
+      </w:rPr>
+    </w:lvl>
+    <w:lvl w:ilvl="7" w:tplc="10090003" w:tentative="1">
+      <w:start w:val="1"/>
+      <w:numFmt w:val="bullet"/>
+      <w:lvlText w:val="o"/>
+      <w:lvlJc w:val="left"/>
+      <w:pPr>
+        <w:ind w:left="5760" w:hanging="360"/>
+      </w:pPr>
+      <w:rPr>
+        <w:rFonts w:ascii="Courier New" w:hAnsi="Courier New" w:cs="Courier New" w:hint="default"/>
+      </w:rPr>
+    </w:lvl>
+    <w:lvl w:ilvl="8" w:tplc="10090005" w:tentative="1">
+      <w:start w:val="1"/>
+      <w:numFmt w:val="bullet"/>
+      <w:lvlText w:val=""/>
+      <w:lvlJc w:val="left"/>
+      <w:pPr>
+        <w:ind w:left="6480" w:hanging="360"/>
+      </w:pPr>
+      <w:rPr>
+        <w:rFonts w:ascii="Wingdings" w:hAnsi="Wingdings" w:hint="default"/>
+      </w:rPr>
+    </w:lvl>
+  </w:abstractNum>
+  <w:abstractNum w:abstractNumId="10" w15:restartNumberingAfterBreak="0">
     <w:nsid w:val="2F4F17E7"/>
     <w:multiLevelType w:val="hybridMultilevel"/>
     <w:tmpl w:val="5C0E0F9A"/>
@@ -2401,7 +2639,7 @@
       </w:pPr>
     </w:lvl>
   </w:abstractNum>
-  <w:abstractNum w:abstractNumId="10" w15:restartNumberingAfterBreak="0">
+  <w:abstractNum w:abstractNumId="11" w15:restartNumberingAfterBreak="0">
     <w:nsid w:val="34EE4801"/>
     <w:multiLevelType w:val="hybridMultilevel"/>
     <w:tmpl w:val="C5BC7844"/>
@@ -2490,7 +2728,7 @@
       </w:pPr>
     </w:lvl>
   </w:abstractNum>
-  <w:abstractNum w:abstractNumId="11" w15:restartNumberingAfterBreak="0">
+  <w:abstractNum w:abstractNumId="12" w15:restartNumberingAfterBreak="0">
     <w:nsid w:val="361A3D0E"/>
     <w:multiLevelType w:val="hybridMultilevel"/>
     <w:tmpl w:val="EAD201AA"/>
@@ -2603,7 +2841,7 @@
       </w:rPr>
     </w:lvl>
   </w:abstractNum>
-  <w:abstractNum w:abstractNumId="12" w15:restartNumberingAfterBreak="0">
+  <w:abstractNum w:abstractNumId="13" w15:restartNumberingAfterBreak="0">
     <w:nsid w:val="418A1857"/>
     <w:multiLevelType w:val="hybridMultilevel"/>
     <w:tmpl w:val="A6F20436"/>
@@ -2693,7 +2931,7 @@
       </w:pPr>
     </w:lvl>
   </w:abstractNum>
-  <w:abstractNum w:abstractNumId="13" w15:restartNumberingAfterBreak="0">
+  <w:abstractNum w:abstractNumId="14" w15:restartNumberingAfterBreak="0">
     <w:nsid w:val="42B56732"/>
     <w:multiLevelType w:val="hybridMultilevel"/>
     <w:tmpl w:val="703050E6"/>
@@ -2782,7 +3020,7 @@
       </w:pPr>
     </w:lvl>
   </w:abstractNum>
-  <w:abstractNum w:abstractNumId="14" w15:restartNumberingAfterBreak="0">
+  <w:abstractNum w:abstractNumId="15" w15:restartNumberingAfterBreak="0">
     <w:nsid w:val="43F96A08"/>
     <w:multiLevelType w:val="hybridMultilevel"/>
     <w:tmpl w:val="EE54C732"/>
@@ -2873,7 +3111,7 @@
       </w:pPr>
     </w:lvl>
   </w:abstractNum>
-  <w:abstractNum w:abstractNumId="15" w15:restartNumberingAfterBreak="0">
+  <w:abstractNum w:abstractNumId="16" w15:restartNumberingAfterBreak="0">
     <w:nsid w:val="47874CDA"/>
     <w:multiLevelType w:val="multilevel"/>
     <w:tmpl w:val="3D1E082E"/>
@@ -2986,7 +3224,7 @@
       </w:pPr>
     </w:lvl>
   </w:abstractNum>
-  <w:abstractNum w:abstractNumId="16" w15:restartNumberingAfterBreak="0">
+  <w:abstractNum w:abstractNumId="17" w15:restartNumberingAfterBreak="0">
     <w:nsid w:val="52362A6F"/>
     <w:multiLevelType w:val="multilevel"/>
     <w:tmpl w:val="28F6EA42"/>
@@ -3099,7 +3337,7 @@
       </w:pPr>
     </w:lvl>
   </w:abstractNum>
-  <w:abstractNum w:abstractNumId="17" w15:restartNumberingAfterBreak="0">
+  <w:abstractNum w:abstractNumId="18" w15:restartNumberingAfterBreak="0">
     <w:nsid w:val="52C233A9"/>
     <w:multiLevelType w:val="hybridMultilevel"/>
     <w:tmpl w:val="1BC0FE00"/>
@@ -3212,7 +3450,7 @@
       </w:rPr>
     </w:lvl>
   </w:abstractNum>
-  <w:abstractNum w:abstractNumId="18" w15:restartNumberingAfterBreak="0">
+  <w:abstractNum w:abstractNumId="19" w15:restartNumberingAfterBreak="0">
     <w:nsid w:val="68106CB4"/>
     <w:multiLevelType w:val="hybridMultilevel"/>
     <w:tmpl w:val="FE9E9C5A"/>
@@ -3325,7 +3563,7 @@
       </w:rPr>
     </w:lvl>
   </w:abstractNum>
-  <w:abstractNum w:abstractNumId="19" w15:restartNumberingAfterBreak="0">
+  <w:abstractNum w:abstractNumId="20" w15:restartNumberingAfterBreak="0">
     <w:nsid w:val="689561B1"/>
     <w:multiLevelType w:val="hybridMultilevel"/>
     <w:tmpl w:val="39E68C0A"/>
@@ -3438,7 +3676,7 @@
       </w:rPr>
     </w:lvl>
   </w:abstractNum>
-  <w:abstractNum w:abstractNumId="20" w15:restartNumberingAfterBreak="0">
+  <w:abstractNum w:abstractNumId="21" w15:restartNumberingAfterBreak="0">
     <w:nsid w:val="6CC93B89"/>
     <w:multiLevelType w:val="hybridMultilevel"/>
     <w:tmpl w:val="925670E0"/>
@@ -3527,7 +3765,7 @@
       </w:pPr>
     </w:lvl>
   </w:abstractNum>
-  <w:abstractNum w:abstractNumId="21" w15:restartNumberingAfterBreak="0">
+  <w:abstractNum w:abstractNumId="22" w15:restartNumberingAfterBreak="0">
     <w:nsid w:val="6D082647"/>
     <w:multiLevelType w:val="hybridMultilevel"/>
     <w:tmpl w:val="CA28F28C"/>
@@ -3618,7 +3856,7 @@
       </w:pPr>
     </w:lvl>
   </w:abstractNum>
-  <w:abstractNum w:abstractNumId="22" w15:restartNumberingAfterBreak="0">
+  <w:abstractNum w:abstractNumId="23" w15:restartNumberingAfterBreak="0">
     <w:nsid w:val="6EE47D6A"/>
     <w:multiLevelType w:val="multilevel"/>
     <w:tmpl w:val="43C42952"/>
@@ -3738,16 +3976,16 @@
     <w:abstractNumId w:val="7"/>
   </w:num>
   <w:num w:numId="3">
-    <w:abstractNumId w:val="20"/>
+    <w:abstractNumId w:val="21"/>
   </w:num>
   <w:num w:numId="4">
-    <w:abstractNumId w:val="13"/>
+    <w:abstractNumId w:val="14"/>
   </w:num>
   <w:num w:numId="5">
-    <w:abstractNumId w:val="10"/>
+    <w:abstractNumId w:val="11"/>
   </w:num>
   <w:num w:numId="6">
-    <w:abstractNumId w:val="9"/>
+    <w:abstractNumId w:val="10"/>
   </w:num>
   <w:num w:numId="7">
     <w:abstractNumId w:val="6"/>
@@ -3756,31 +3994,31 @@
     <w:abstractNumId w:val="5"/>
   </w:num>
   <w:num w:numId="9">
-    <w:abstractNumId w:val="21"/>
+    <w:abstractNumId w:val="22"/>
   </w:num>
   <w:num w:numId="10">
     <w:abstractNumId w:val="8"/>
   </w:num>
   <w:num w:numId="11">
-    <w:abstractNumId w:val="11"/>
+    <w:abstractNumId w:val="12"/>
   </w:num>
   <w:num w:numId="12">
-    <w:abstractNumId w:val="18"/>
+    <w:abstractNumId w:val="19"/>
   </w:num>
   <w:num w:numId="13">
     <w:abstractNumId w:val="3"/>
   </w:num>
   <w:num w:numId="14">
-    <w:abstractNumId w:val="14"/>
+    <w:abstractNumId w:val="15"/>
   </w:num>
   <w:num w:numId="15">
     <w:abstractNumId w:val="1"/>
   </w:num>
   <w:num w:numId="16">
-    <w:abstractNumId w:val="17"/>
+    <w:abstractNumId w:val="18"/>
   </w:num>
   <w:num w:numId="17">
-    <w:abstractNumId w:val="12"/>
+    <w:abstractNumId w:val="13"/>
   </w:num>
   <w:num w:numId="18">
     <w:abstractNumId w:val="0"/>
@@ -3793,7 +4031,7 @@
     </w:lvlOverride>
   </w:num>
   <w:num w:numId="19">
-    <w:abstractNumId w:val="22"/>
+    <w:abstractNumId w:val="23"/>
     <w:lvlOverride w:ilvl="0">
       <w:lvl w:ilvl="0">
         <w:numFmt w:val="lowerLetter"/>
@@ -3803,7 +4041,7 @@
     </w:lvlOverride>
   </w:num>
   <w:num w:numId="20">
-    <w:abstractNumId w:val="15"/>
+    <w:abstractNumId w:val="16"/>
     <w:lvlOverride w:ilvl="0">
       <w:lvl w:ilvl="0">
         <w:numFmt w:val="lowerLetter"/>
@@ -3823,10 +4061,13 @@
     </w:lvlOverride>
   </w:num>
   <w:num w:numId="22">
-    <w:abstractNumId w:val="16"/>
+    <w:abstractNumId w:val="17"/>
   </w:num>
   <w:num w:numId="23">
-    <w:abstractNumId w:val="19"/>
+    <w:abstractNumId w:val="20"/>
+  </w:num>
+  <w:num w:numId="24">
+    <w:abstractNumId w:val="9"/>
   </w:num>
 </w:numbering>
 </file>
@@ -4003,7 +4244,7 @@
     <w:lsdException w:name="Table Web 2" w:semiHidden="1" w:unhideWhenUsed="1"/>
     <w:lsdException w:name="Table Web 3" w:semiHidden="1" w:unhideWhenUsed="1"/>
     <w:lsdException w:name="Balloon Text" w:semiHidden="1" w:unhideWhenUsed="1"/>
-    <w:lsdException w:name="Table Grid" w:semiHidden="1" w:uiPriority="59" w:unhideWhenUsed="1"/>
+    <w:lsdException w:name="Table Grid" w:uiPriority="59"/>
     <w:lsdException w:name="Table Theme" w:semiHidden="1" w:unhideWhenUsed="1"/>
     <w:lsdException w:name="Placeholder Text" w:semiHidden="1"/>
     <w:lsdException w:name="No Spacing" w:uiPriority="1" w:qFormat="1"/>

</xml_diff>